<commit_message>
Zmiana w sposobie zapisu wersji pdf.
Teraz zapis do pdf odbywa się przez zapisz jako.. w Word.
</commit_message>
<xml_diff>
--- a/Git instrukcja polska.docx
+++ b/Git instrukcja polska.docx
@@ -6,6 +6,8 @@
       <w:pPr>
         <w:pStyle w:val="Tytu"/>
       </w:pPr>
+      <w:bookmarkStart w:id="0" w:name="_GoBack"/>
+      <w:bookmarkEnd w:id="0"/>
       <w:r>
         <w:t>Git</w:t>
       </w:r>
@@ -27,18 +29,14 @@
           <w:docPartUnique/>
         </w:docPartObj>
       </w:sdtPr>
+      <w:sdtEndPr/>
       <w:sdtContent>
         <w:p>
           <w:pPr>
             <w:pStyle w:val="Nagwekspisutreci"/>
           </w:pPr>
           <w:r>
-            <w:t>Spis</w:t>
-          </w:r>
-          <w:bookmarkStart w:id="0" w:name="_GoBack"/>
-          <w:bookmarkEnd w:id="0"/>
-          <w:r>
-            <w:t xml:space="preserve"> treści</w:t>
+            <w:t>Spis treści</w:t>
           </w:r>
         </w:p>
         <w:p>
@@ -54514,10 +54512,7 @@
       </w:pPr>
       <w:bookmarkStart w:id="141" w:name="_Toc99025"/>
       <w:r>
-        <w:t xml:space="preserve">4 </w:t>
-      </w:r>
-      <w:r>
-        <w:t>Podsumowanie</w:t>
+        <w:t>4 Podsumowanie</w:t>
       </w:r>
       <w:bookmarkEnd w:id="141"/>
     </w:p>
@@ -54583,6 +54578,7 @@
         <w:docPartUnique/>
       </w:docPartObj>
     </w:sdtPr>
+    <w:sdtEndPr/>
     <w:sdtContent>
       <w:p>
         <w:pPr>
@@ -54679,7 +54675,7 @@
                                     <w:noProof/>
                                     <w:color w:val="8C8C8C" w:themeColor="background1" w:themeShade="8C"/>
                                   </w:rPr>
-                                  <w:t>1</w:t>
+                                  <w:t>5</w:t>
                                 </w:r>
                                 <w:r>
                                   <w:rPr>
@@ -54816,7 +54812,7 @@
                               <w:noProof/>
                               <w:color w:val="8C8C8C" w:themeColor="background1" w:themeShade="8C"/>
                             </w:rPr>
-                            <w:t>1</w:t>
+                            <w:t>5</w:t>
                           </w:r>
                           <w:r>
                             <w:rPr>
@@ -58167,7 +58163,7 @@
 </file>
 
 <file path=customXml/itemProps1.xml><?xml version="1.0" encoding="utf-8"?>
-<ds:datastoreItem xmlns:ds="http://schemas.openxmlformats.org/officeDocument/2006/customXml" ds:itemID="{9D71C864-657F-41D4-A84F-779AB066437F}">
+<ds:datastoreItem xmlns:ds="http://schemas.openxmlformats.org/officeDocument/2006/customXml" ds:itemID="{D85D2691-11A9-4CA1-867E-939812B656C9}">
   <ds:schemaRefs>
     <ds:schemaRef ds:uri="http://schemas.openxmlformats.org/officeDocument/2006/bibliography"/>
   </ds:schemaRefs>

</xml_diff>